<commit_message>
Commit changes made to Error.vue & query.js
Signed-off-by: Jette McKellar <jette.mckellar@yahoo.com>
</commit_message>
<xml_diff>
--- a/documents/Iteration Plan/Elaboration Iteration Plan 3 - Initial.docx
+++ b/documents/Iteration Plan/Elaboration Iteration Plan 3 - Initial.docx
@@ -14,11 +14,21 @@
       <w:pPr>
         <w:pStyle w:val="Title"/>
       </w:pPr>
-      <w:fldSimple w:instr=" TITLE  \* MERGEFORMAT ">
-        <w:r>
-          <w:t>Iteration Plan</w:t>
-        </w:r>
-      </w:fldSimple>
+      <w:r>
+        <w:fldChar w:fldCharType="begin"/>
+      </w:r>
+      <w:r>
+        <w:instrText xml:space="preserve"> TITLE  \* MERGEFORMAT </w:instrText>
+      </w:r>
+      <w:r>
+        <w:fldChar w:fldCharType="separate"/>
+      </w:r>
+      <w:r>
+        <w:t>Iteration Plan</w:t>
+      </w:r>
+      <w:r>
+        <w:fldChar w:fldCharType="end"/>
+      </w:r>
       <w:r>
         <w:t xml:space="preserve"> – Elaboration Iteration 3</w:t>
       </w:r>
@@ -1930,7 +1940,7 @@
               <w:rPr>
                 <w:color w:val="000000" w:themeColor="text1"/>
               </w:rPr>
-              <w:t>Incomplete</w:t>
+              <w:t>Complete</w:t>
             </w:r>
           </w:p>
         </w:tc>
@@ -1988,28 +1998,30 @@
               <w:rPr>
                 <w:color w:val="000000" w:themeColor="text1"/>
               </w:rPr>
+              <w:t>3</w:t>
+            </w:r>
+          </w:p>
+        </w:tc>
+        <w:tc>
+          <w:tcPr>
+            <w:tcW w:w="1136" w:type="dxa"/>
+            <w:shd w:val="clear" w:color="auto" w:fill="auto"/>
+            <w:noWrap/>
+          </w:tcPr>
+          <w:p>
+            <w:pPr>
+              <w:rPr>
+                <w:color w:val="000000" w:themeColor="text1"/>
+              </w:rPr>
+            </w:pPr>
+            <w:r>
+              <w:rPr>
+                <w:color w:val="000000" w:themeColor="text1"/>
+              </w:rPr>
               <w:t>0</w:t>
             </w:r>
-          </w:p>
-        </w:tc>
-        <w:tc>
-          <w:tcPr>
-            <w:tcW w:w="1136" w:type="dxa"/>
-            <w:shd w:val="clear" w:color="auto" w:fill="auto"/>
-            <w:noWrap/>
-          </w:tcPr>
-          <w:p>
-            <w:pPr>
-              <w:rPr>
-                <w:color w:val="000000" w:themeColor="text1"/>
-              </w:rPr>
-            </w:pPr>
-            <w:r>
-              <w:rPr>
-                <w:color w:val="000000" w:themeColor="text1"/>
-              </w:rPr>
-              <w:t>1</w:t>
-            </w:r>
+            <w:bookmarkStart w:id="1" w:name="_GoBack"/>
+            <w:bookmarkEnd w:id="1"/>
           </w:p>
         </w:tc>
       </w:tr>
@@ -2312,8 +2324,6 @@
               </w:rPr>
               <w:t>10</w:t>
             </w:r>
-            <w:bookmarkStart w:id="1" w:name="_GoBack"/>
-            <w:bookmarkEnd w:id="1"/>
           </w:p>
         </w:tc>
       </w:tr>
@@ -3415,11 +3425,21 @@
           <w:tcW w:w="6379" w:type="dxa"/>
         </w:tcPr>
         <w:p>
-          <w:fldSimple w:instr=" TITLE  \* MERGEFORMAT ">
-            <w:r>
-              <w:t>Iteration Plan</w:t>
-            </w:r>
-          </w:fldSimple>
+          <w:r>
+            <w:fldChar w:fldCharType="begin"/>
+          </w:r>
+          <w:r>
+            <w:instrText xml:space="preserve"> TITLE  \* MERGEFORMAT </w:instrText>
+          </w:r>
+          <w:r>
+            <w:fldChar w:fldCharType="separate"/>
+          </w:r>
+          <w:r>
+            <w:t>Iteration Plan</w:t>
+          </w:r>
+          <w:r>
+            <w:fldChar w:fldCharType="end"/>
+          </w:r>
           <w:r>
             <w:t xml:space="preserve"> – Elaboration Iteration 3</w:t>
           </w:r>

</xml_diff>

<commit_message>
Update Elaboration Iteration Plan 3 - Update.docx
</commit_message>
<xml_diff>
--- a/documents/Iteration Plan/Elaboration Iteration Plan 3 - Initial.docx
+++ b/documents/Iteration Plan/Elaboration Iteration Plan 3 - Initial.docx
@@ -6,6 +6,8 @@
       <w:pPr>
         <w:pStyle w:val="Title"/>
       </w:pPr>
+      <w:bookmarkStart w:id="0" w:name="_GoBack"/>
+      <w:bookmarkEnd w:id="0"/>
       <w:r>
         <w:t>Pharmacy Error Tracker</w:t>
       </w:r>
@@ -14,21 +16,11 @@
       <w:pPr>
         <w:pStyle w:val="Title"/>
       </w:pPr>
-      <w:r>
-        <w:fldChar w:fldCharType="begin"/>
-      </w:r>
-      <w:r>
-        <w:instrText xml:space="preserve"> TITLE  \* MERGEFORMAT </w:instrText>
-      </w:r>
-      <w:r>
-        <w:fldChar w:fldCharType="separate"/>
-      </w:r>
-      <w:r>
-        <w:t>Iteration Plan</w:t>
-      </w:r>
-      <w:r>
-        <w:fldChar w:fldCharType="end"/>
-      </w:r>
+      <w:fldSimple w:instr=" TITLE  \* MERGEFORMAT ">
+        <w:r>
+          <w:t>Iteration Plan</w:t>
+        </w:r>
+      </w:fldSimple>
       <w:r>
         <w:t xml:space="preserve"> – Elaboration Iteration 3</w:t>
       </w:r>
@@ -94,7 +86,7 @@
                 <w:bCs/>
               </w:rPr>
             </w:pPr>
-            <w:bookmarkStart w:id="0" w:name="OLE_LINK1"/>
+            <w:bookmarkStart w:id="1" w:name="OLE_LINK1"/>
             <w:r>
               <w:rPr>
                 <w:rFonts w:ascii="Arial" w:hAnsi="Arial" w:cs="Arial"/>
@@ -249,7 +241,7 @@
           </w:p>
         </w:tc>
       </w:tr>
-      <w:bookmarkEnd w:id="0"/>
+      <w:bookmarkEnd w:id="1"/>
     </w:tbl>
     <w:p>
       <w:pPr>
@@ -2020,8 +2012,6 @@
               </w:rPr>
               <w:t>0</w:t>
             </w:r>
-            <w:bookmarkStart w:id="1" w:name="_GoBack"/>
-            <w:bookmarkEnd w:id="1"/>
           </w:p>
         </w:tc>
       </w:tr>
@@ -3314,7 +3304,7 @@
               <w:rStyle w:val="PageNumber"/>
               <w:noProof/>
             </w:rPr>
-            <w:t>2</w:t>
+            <w:t>3</w:t>
           </w:r>
           <w:r>
             <w:rPr>
@@ -3425,21 +3415,11 @@
           <w:tcW w:w="6379" w:type="dxa"/>
         </w:tcPr>
         <w:p>
-          <w:r>
-            <w:fldChar w:fldCharType="begin"/>
-          </w:r>
-          <w:r>
-            <w:instrText xml:space="preserve"> TITLE  \* MERGEFORMAT </w:instrText>
-          </w:r>
-          <w:r>
-            <w:fldChar w:fldCharType="separate"/>
-          </w:r>
-          <w:r>
-            <w:t>Iteration Plan</w:t>
-          </w:r>
-          <w:r>
-            <w:fldChar w:fldCharType="end"/>
-          </w:r>
+          <w:fldSimple w:instr=" TITLE  \* MERGEFORMAT ">
+            <w:r>
+              <w:t>Iteration Plan</w:t>
+            </w:r>
+          </w:fldSimple>
           <w:r>
             <w:t xml:space="preserve"> – Elaboration Iteration 3</w:t>
           </w:r>

</xml_diff>

<commit_message>
Updated the elaboration plan for this iteration
</commit_message>
<xml_diff>
--- a/documents/Iteration Plan/Elaboration Iteration Plan 3 - Initial.docx
+++ b/documents/Iteration Plan/Elaboration Iteration Plan 3 - Initial.docx
@@ -14,21 +14,11 @@
       <w:pPr>
         <w:pStyle w:val="Title"/>
       </w:pPr>
-      <w:r>
-        <w:fldChar w:fldCharType="begin"/>
-      </w:r>
-      <w:r>
-        <w:instrText xml:space="preserve"> TITLE  \* MERGEFORMAT </w:instrText>
-      </w:r>
-      <w:r>
-        <w:fldChar w:fldCharType="separate"/>
-      </w:r>
-      <w:r>
-        <w:t>Iteration Plan</w:t>
-      </w:r>
-      <w:r>
-        <w:fldChar w:fldCharType="end"/>
-      </w:r>
+      <w:fldSimple w:instr=" TITLE  \* MERGEFORMAT ">
+        <w:r>
+          <w:t>Iteration Plan</w:t>
+        </w:r>
+      </w:fldSimple>
       <w:r>
         <w:t xml:space="preserve"> – Elaboration Iteration 3</w:t>
       </w:r>
@@ -277,11 +267,29 @@
         </w:numPr>
       </w:pPr>
       <w:r>
-        <w:t>Implement Metabase</w:t>
-      </w:r>
-      <w:r>
-        <w:t xml:space="preserve"> and Complete Development and Intergration Testing for Metabase</w:t>
-      </w:r>
+        <w:t xml:space="preserve">Implement </w:t>
+      </w:r>
+      <w:proofErr w:type="spellStart"/>
+      <w:r>
+        <w:t>Metabase</w:t>
+      </w:r>
+      <w:proofErr w:type="spellEnd"/>
+      <w:r>
+        <w:t xml:space="preserve"> and Complete Development and </w:t>
+      </w:r>
+      <w:proofErr w:type="spellStart"/>
+      <w:r>
+        <w:t>Intergration</w:t>
+      </w:r>
+      <w:proofErr w:type="spellEnd"/>
+      <w:r>
+        <w:t xml:space="preserve"> Testing for </w:t>
+      </w:r>
+      <w:proofErr w:type="spellStart"/>
+      <w:r>
+        <w:t>Metabase</w:t>
+      </w:r>
+      <w:proofErr w:type="spellEnd"/>
     </w:p>
     <w:p>
       <w:pPr>
@@ -328,8 +336,13 @@
         </w:numPr>
       </w:pPr>
       <w:r>
-        <w:t>Mitigate risk of Error Submission Form Customisation</w:t>
-      </w:r>
+        <w:t xml:space="preserve">Mitigate risk of Error Submission Form </w:t>
+      </w:r>
+      <w:proofErr w:type="spellStart"/>
+      <w:r>
+        <w:t>Customisation</w:t>
+      </w:r>
+      <w:proofErr w:type="spellEnd"/>
     </w:p>
     <w:p>
       <w:pPr>
@@ -365,8 +378,13 @@
           <w:numId w:val="6"/>
         </w:numPr>
       </w:pPr>
-      <w:r>
-        <w:t>Metabase working as desired and</w:t>
+      <w:proofErr w:type="spellStart"/>
+      <w:r>
+        <w:t>Metabase</w:t>
+      </w:r>
+      <w:proofErr w:type="spellEnd"/>
+      <w:r>
+        <w:t xml:space="preserve"> working as desired and</w:t>
       </w:r>
       <w:r>
         <w:t>….</w:t>
@@ -1421,12 +1439,14 @@
                 <w:color w:val="000000" w:themeColor="text1"/>
               </w:rPr>
             </w:pPr>
+            <w:proofErr w:type="spellStart"/>
             <w:r>
               <w:rPr>
                 <w:color w:val="000000" w:themeColor="text1"/>
               </w:rPr>
               <w:t>Jette</w:t>
             </w:r>
+            <w:proofErr w:type="spellEnd"/>
           </w:p>
         </w:tc>
         <w:tc>
@@ -1617,12 +1637,14 @@
             <w:noWrap/>
           </w:tcPr>
           <w:p>
+            <w:proofErr w:type="spellStart"/>
             <w:r>
               <w:rPr>
                 <w:color w:val="000000" w:themeColor="text1"/>
               </w:rPr>
               <w:t>Jette</w:t>
             </w:r>
+            <w:proofErr w:type="spellEnd"/>
           </w:p>
         </w:tc>
         <w:tc>
@@ -1722,7 +1744,21 @@
               <w:rPr>
                 <w:color w:val="000000" w:themeColor="text1"/>
               </w:rPr>
-              <w:t>Finish Metabase setup</w:t>
+              <w:t xml:space="preserve">Finish </w:t>
+            </w:r>
+            <w:proofErr w:type="spellStart"/>
+            <w:r>
+              <w:rPr>
+                <w:color w:val="000000" w:themeColor="text1"/>
+              </w:rPr>
+              <w:t>Metabase</w:t>
+            </w:r>
+            <w:proofErr w:type="spellEnd"/>
+            <w:r>
+              <w:rPr>
+                <w:color w:val="000000" w:themeColor="text1"/>
+              </w:rPr>
+              <w:t xml:space="preserve"> setup</w:t>
             </w:r>
           </w:p>
         </w:tc>
@@ -1736,11 +1772,19 @@
                 <w:color w:val="000000" w:themeColor="text1"/>
               </w:rPr>
             </w:pPr>
-            <w:r>
-              <w:rPr>
-                <w:color w:val="000000" w:themeColor="text1"/>
-              </w:rPr>
-              <w:t xml:space="preserve">Metabase </w:t>
+            <w:proofErr w:type="spellStart"/>
+            <w:r>
+              <w:rPr>
+                <w:color w:val="000000" w:themeColor="text1"/>
+              </w:rPr>
+              <w:t>Metabase</w:t>
+            </w:r>
+            <w:proofErr w:type="spellEnd"/>
+            <w:r>
+              <w:rPr>
+                <w:color w:val="000000" w:themeColor="text1"/>
+              </w:rPr>
+              <w:t xml:space="preserve"> </w:t>
             </w:r>
             <w:r>
               <w:rPr>
@@ -1956,12 +2000,14 @@
                 <w:color w:val="000000" w:themeColor="text1"/>
               </w:rPr>
             </w:pPr>
+            <w:proofErr w:type="spellStart"/>
             <w:r>
               <w:rPr>
                 <w:color w:val="000000" w:themeColor="text1"/>
               </w:rPr>
               <w:t>Jette</w:t>
             </w:r>
+            <w:proofErr w:type="spellEnd"/>
           </w:p>
         </w:tc>
         <w:tc>
@@ -2020,8 +2066,6 @@
               </w:rPr>
               <w:t>0</w:t>
             </w:r>
-            <w:bookmarkStart w:id="1" w:name="_GoBack"/>
-            <w:bookmarkEnd w:id="1"/>
           </w:p>
         </w:tc>
       </w:tr>
@@ -2341,6 +2385,12 @@
                 <w:color w:val="000000" w:themeColor="text1"/>
               </w:rPr>
             </w:pPr>
+            <w:r>
+              <w:rPr>
+                <w:color w:val="000000" w:themeColor="text1"/>
+              </w:rPr>
+              <w:t>7.1</w:t>
+            </w:r>
           </w:p>
         </w:tc>
         <w:tc>
@@ -2355,6 +2405,12 @@
                 <w:color w:val="000000" w:themeColor="text1"/>
               </w:rPr>
             </w:pPr>
+            <w:r>
+              <w:rPr>
+                <w:color w:val="000000" w:themeColor="text1"/>
+              </w:rPr>
+              <w:t>Implement changes on the server</w:t>
+            </w:r>
           </w:p>
         </w:tc>
         <w:tc>
@@ -2367,6 +2423,26 @@
                 <w:color w:val="000000" w:themeColor="text1"/>
               </w:rPr>
             </w:pPr>
+            <w:r>
+              <w:rPr>
+                <w:color w:val="000000" w:themeColor="text1"/>
+              </w:rPr>
+              <w:t xml:space="preserve">The server needs to have </w:t>
+            </w:r>
+            <w:proofErr w:type="gramStart"/>
+            <w:r>
+              <w:rPr>
+                <w:color w:val="000000" w:themeColor="text1"/>
+              </w:rPr>
+              <w:t>all of</w:t>
+            </w:r>
+            <w:proofErr w:type="gramEnd"/>
+            <w:r>
+              <w:rPr>
+                <w:color w:val="000000" w:themeColor="text1"/>
+              </w:rPr>
+              <w:t xml:space="preserve"> the changes setup so that the program can be properly demonstrated</w:t>
+            </w:r>
           </w:p>
         </w:tc>
         <w:tc>
@@ -2381,6 +2457,12 @@
                 <w:color w:val="000000" w:themeColor="text1"/>
               </w:rPr>
             </w:pPr>
+            <w:r>
+              <w:rPr>
+                <w:color w:val="000000" w:themeColor="text1"/>
+              </w:rPr>
+              <w:t>Incomplete</w:t>
+            </w:r>
           </w:p>
         </w:tc>
         <w:tc>
@@ -2395,6 +2477,12 @@
                 <w:color w:val="000000" w:themeColor="text1"/>
               </w:rPr>
             </w:pPr>
+            <w:r>
+              <w:rPr>
+                <w:color w:val="000000" w:themeColor="text1"/>
+              </w:rPr>
+              <w:t>Beau</w:t>
+            </w:r>
           </w:p>
         </w:tc>
         <w:tc>
@@ -2407,6 +2495,12 @@
                 <w:color w:val="000000" w:themeColor="text1"/>
               </w:rPr>
             </w:pPr>
+            <w:r>
+              <w:rPr>
+                <w:color w:val="000000" w:themeColor="text1"/>
+              </w:rPr>
+              <w:t>5</w:t>
+            </w:r>
           </w:p>
         </w:tc>
         <w:tc>
@@ -2421,6 +2515,12 @@
                 <w:color w:val="000000" w:themeColor="text1"/>
               </w:rPr>
             </w:pPr>
+            <w:r>
+              <w:rPr>
+                <w:color w:val="000000" w:themeColor="text1"/>
+              </w:rPr>
+              <w:t>0</w:t>
+            </w:r>
           </w:p>
         </w:tc>
         <w:tc>
@@ -2435,6 +2535,12 @@
                 <w:color w:val="000000" w:themeColor="text1"/>
               </w:rPr>
             </w:pPr>
+            <w:r>
+              <w:rPr>
+                <w:color w:val="000000" w:themeColor="text1"/>
+              </w:rPr>
+              <w:t>5</w:t>
+            </w:r>
           </w:p>
         </w:tc>
       </w:tr>
@@ -2561,6 +2667,8 @@
           <w:cols w:space="720"/>
         </w:sectPr>
       </w:pPr>
+      <w:bookmarkStart w:id="1" w:name="_GoBack"/>
+      <w:bookmarkEnd w:id="1"/>
     </w:p>
     <w:p>
       <w:pPr>
@@ -3047,8 +3155,13 @@
         </w:numPr>
       </w:pPr>
       <w:r>
-        <w:t>Work Items: Planned compared to actually completed</w:t>
-      </w:r>
+        <w:t xml:space="preserve">Work Items: Planned compared to </w:t>
+      </w:r>
+      <w:proofErr w:type="gramStart"/>
+      <w:r>
+        <w:t>actually completed</w:t>
+      </w:r>
+      <w:proofErr w:type="gramEnd"/>
     </w:p>
     <w:p>
       <w:pPr>
@@ -3084,8 +3197,13 @@
         <w:pStyle w:val="InfoBluelistitem"/>
       </w:pPr>
       <w:r>
-        <w:t>The most important guideline here is that although satisfactorily completed items may summarily mentioned, incomplete items require a more comprehensive explanation ]</w:t>
-      </w:r>
+        <w:t xml:space="preserve">The most important guideline here is that although satisfactorily completed items may summarily mentioned, incomplete items require a more comprehensive </w:t>
+      </w:r>
+      <w:proofErr w:type="gramStart"/>
+      <w:r>
+        <w:t>explanation ]</w:t>
+      </w:r>
+      <w:proofErr w:type="gramEnd"/>
     </w:p>
     <w:p>
       <w:pPr>
@@ -3212,8 +3330,13 @@
             <w:sym w:font="Symbol" w:char="F0D3"/>
           </w:r>
           <w:r>
-            <w:t>Team Pharmacon</w:t>
+            <w:t xml:space="preserve">Team </w:t>
           </w:r>
+          <w:proofErr w:type="spellStart"/>
+          <w:r>
+            <w:t>Pharmacon</w:t>
+          </w:r>
+          <w:proofErr w:type="spellEnd"/>
           <w:r>
             <w:t xml:space="preserve">, </w:t>
           </w:r>
@@ -3277,7 +3400,7 @@
               <w:rStyle w:val="PageNumber"/>
               <w:noProof/>
             </w:rPr>
-            <w:t>1</w:t>
+            <w:t>2</w:t>
           </w:r>
           <w:r>
             <w:rPr>
@@ -3314,7 +3437,7 @@
               <w:rStyle w:val="PageNumber"/>
               <w:noProof/>
             </w:rPr>
-            <w:t>2</w:t>
+            <w:t>3</w:t>
           </w:r>
           <w:r>
             <w:rPr>
@@ -3425,21 +3548,11 @@
           <w:tcW w:w="6379" w:type="dxa"/>
         </w:tcPr>
         <w:p>
-          <w:r>
-            <w:fldChar w:fldCharType="begin"/>
-          </w:r>
-          <w:r>
-            <w:instrText xml:space="preserve"> TITLE  \* MERGEFORMAT </w:instrText>
-          </w:r>
-          <w:r>
-            <w:fldChar w:fldCharType="separate"/>
-          </w:r>
-          <w:r>
-            <w:t>Iteration Plan</w:t>
-          </w:r>
-          <w:r>
-            <w:fldChar w:fldCharType="end"/>
-          </w:r>
+          <w:fldSimple w:instr=" TITLE  \* MERGEFORMAT ">
+            <w:r>
+              <w:t>Iteration Plan</w:t>
+            </w:r>
+          </w:fldSimple>
           <w:r>
             <w:t xml:space="preserve"> – Elaboration Iteration 3</w:t>
           </w:r>

</xml_diff>